<commit_message>
readded motion to vacate default interview.
</commit_message>
<xml_diff>
--- a/docassemble/Collection/data/templates/motion_to_vacate_default_template.docx
+++ b/docassemble/Collection/data/templates/motion_to_vacate_default_template.docx
@@ -1,6 +1,6 @@
 
 <file path=word/document.xml><?xml version="1.0" encoding="utf-8"?>
-<w:document xmlns:wpc="http://schemas.microsoft.com/office/word/2010/wordprocessingCanvas" xmlns:cx="http://schemas.microsoft.com/office/drawing/2014/chartex" xmlns:cx1="http://schemas.microsoft.com/office/drawing/2015/9/8/chartex" xmlns:cx2="http://schemas.microsoft.com/office/drawing/2015/10/21/chartex" xmlns:cx3="http://schemas.microsoft.com/office/drawing/2016/5/9/chartex" xmlns:cx4="http://schemas.microsoft.com/office/drawing/2016/5/10/chartex" xmlns:cx5="http://schemas.microsoft.com/office/drawing/2016/5/11/chartex" xmlns:cx6="http://schemas.microsoft.com/office/drawing/2016/5/12/chartex" xmlns:cx7="http://schemas.microsoft.com/office/drawing/2016/5/13/chartex" xmlns:cx8="http://schemas.microsoft.com/office/drawing/2016/5/14/chartex" xmlns:mc="http://schemas.openxmlformats.org/markup-compatibility/2006" xmlns:aink="http://schemas.microsoft.com/office/drawing/2016/ink" xmlns:am3d="http://schemas.microsoft.com/office/drawing/2017/model3d" xmlns:o="urn:schemas-microsoft-com:office:office" xmlns:r="http://schemas.openxmlformats.org/officeDocument/2006/relationships" xmlns:m="http://schemas.openxmlformats.org/officeDocument/2006/math" xmlns:v="urn:schemas-microsoft-com:vml" xmlns:wp14="http://schemas.microsoft.com/office/word/2010/wordprocessingDrawing" xmlns:wp="http://schemas.openxmlformats.org/drawingml/2006/wordprocessingDrawing" xmlns:w10="urn:schemas-microsoft-com:office:word" xmlns:w="http://schemas.openxmlformats.org/wordprocessingml/2006/main" xmlns:w14="http://schemas.microsoft.com/office/word/2010/wordml" xmlns:w15="http://schemas.microsoft.com/office/word/2012/wordml" xmlns:w16cid="http://schemas.microsoft.com/office/word/2016/wordml/cid" xmlns:w16se="http://schemas.microsoft.com/office/word/2015/wordml/symex" xmlns:wpg="http://schemas.microsoft.com/office/word/2010/wordprocessingGroup" xmlns:wpi="http://schemas.microsoft.com/office/word/2010/wordprocessingInk" xmlns:wne="http://schemas.microsoft.com/office/word/2006/wordml" xmlns:wps="http://schemas.microsoft.com/office/word/2010/wordprocessingShape" mc:Ignorable="w14 w15 w16se w16cid wp14">
+<w:document xmlns:wpc="http://schemas.microsoft.com/office/word/2010/wordprocessingCanvas" xmlns:cx="http://schemas.microsoft.com/office/drawing/2014/chartex" xmlns:cx1="http://schemas.microsoft.com/office/drawing/2015/9/8/chartex" xmlns:mc="http://schemas.openxmlformats.org/markup-compatibility/2006" xmlns:o="urn:schemas-microsoft-com:office:office" xmlns:r="http://schemas.openxmlformats.org/officeDocument/2006/relationships" xmlns:m="http://schemas.openxmlformats.org/officeDocument/2006/math" xmlns:v="urn:schemas-microsoft-com:vml" xmlns:wp14="http://schemas.microsoft.com/office/word/2010/wordprocessingDrawing" xmlns:wp="http://schemas.openxmlformats.org/drawingml/2006/wordprocessingDrawing" xmlns:w10="urn:schemas-microsoft-com:office:word" xmlns:w="http://schemas.openxmlformats.org/wordprocessingml/2006/main" xmlns:w14="http://schemas.microsoft.com/office/word/2010/wordml" xmlns:w15="http://schemas.microsoft.com/office/word/2012/wordml" xmlns:w16se="http://schemas.microsoft.com/office/word/2015/wordml/symex" xmlns:wpg="http://schemas.microsoft.com/office/word/2010/wordprocessingGroup" xmlns:wpi="http://schemas.microsoft.com/office/word/2010/wordprocessingInk" xmlns:wne="http://schemas.microsoft.com/office/word/2006/wordml" xmlns:wps="http://schemas.microsoft.com/office/word/2010/wordprocessingShape" mc:Ignorable="w14 w15 w16se wp14">
   <w:body>
     <w:p>
       <w:pPr>
@@ -13,13 +13,15 @@
         <w:spacing w:before="0" w:after="240"/>
       </w:pPr>
       <w:r>
-        <w:t>Commonwealth of massachusetts</w:t>
-      </w:r>
+        <w:t xml:space="preserve">Commonwealth of </w:t>
+      </w:r>
+      <w:proofErr w:type="gramStart"/>
+      <w:r>
+        <w:t>massachusetts</w:t>
+      </w:r>
+      <w:proofErr w:type="gramEnd"/>
       <w:r>
         <w:br/>
-      </w:r>
-      <w:proofErr w:type="gramStart"/>
-      <w:r>
         <w:t xml:space="preserve">{{ </w:t>
       </w:r>
       <w:proofErr w:type="spellStart"/>
@@ -27,14 +29,7 @@
         <w:rPr>
           <w:caps w:val="0"/>
         </w:rPr>
-        <w:t>court</w:t>
-      </w:r>
-      <w:proofErr w:type="gramEnd"/>
-      <w:r>
-        <w:rPr>
-          <w:caps w:val="0"/>
-        </w:rPr>
-        <w:t>_name</w:t>
+        <w:t>court_name</w:t>
       </w:r>
       <w:proofErr w:type="spellEnd"/>
       <w:r>
@@ -101,11 +96,11 @@
       </w:r>
       <w:r>
         <w:tab/>
-        <w:t xml:space="preserve">Action No. </w:t>
+        <w:t>Action No. {</w:t>
       </w:r>
       <w:proofErr w:type="gramStart"/>
       <w:r>
-        <w:t xml:space="preserve">{{ </w:t>
+        <w:t xml:space="preserve">{ </w:t>
       </w:r>
       <w:proofErr w:type="spellStart"/>
       <w:r>
@@ -177,19 +172,14 @@
               <w:spacing w:line="360" w:lineRule="auto"/>
               <w:ind w:left="0"/>
             </w:pPr>
-            <w:proofErr w:type="gramStart"/>
             <w:r>
               <w:t xml:space="preserve">{{ </w:t>
             </w:r>
-            <w:proofErr w:type="spellStart"/>
             <w:r>
-              <w:t>plaintiff</w:t>
+              <w:t>opposing_party.name</w:t>
             </w:r>
-            <w:proofErr w:type="gramEnd"/>
-            <w:r>
-              <w:t>_name</w:t>
-            </w:r>
-            <w:proofErr w:type="spellEnd"/>
+            <w:bookmarkStart w:id="0" w:name="_GoBack"/>
+            <w:bookmarkEnd w:id="0"/>
             <w:r>
               <w:t xml:space="preserve"> }},</w:t>
             </w:r>
@@ -243,12 +233,10 @@
               <w:t>{{</w:t>
             </w:r>
             <w:proofErr w:type="spellStart"/>
-            <w:proofErr w:type="gramStart"/>
             <w:r>
               <w:t>client.name.first</w:t>
             </w:r>
             <w:proofErr w:type="spellEnd"/>
-            <w:proofErr w:type="gramEnd"/>
             <w:r>
               <w:t xml:space="preserve"> }} {{</w:t>
             </w:r>
@@ -533,35 +521,35 @@
         <w:rPr>
           <w:rFonts w:ascii="Times New Roman" w:hAnsi="Times New Roman" w:cs="Times New Roman"/>
         </w:rPr>
-        <w:t xml:space="preserve"> == False </w:t>
+        <w:t xml:space="preserve"> == False %</w:t>
       </w:r>
       <w:proofErr w:type="gramStart"/>
       <w:r>
         <w:rPr>
           <w:rFonts w:ascii="Times New Roman" w:hAnsi="Times New Roman" w:cs="Times New Roman"/>
         </w:rPr>
-        <w:t>%}Mass.</w:t>
+        <w:t>}Mass</w:t>
       </w:r>
       <w:proofErr w:type="gramEnd"/>
       <w:r>
         <w:rPr>
           <w:rFonts w:ascii="Times New Roman" w:hAnsi="Times New Roman" w:cs="Times New Roman"/>
         </w:rPr>
-        <w:t xml:space="preserve"> R. Civ. P. 4. {% else </w:t>
+        <w:t xml:space="preserve">. R. Civ. P. 4. {% else %}Rules 2(b) and </w:t>
       </w:r>
       <w:proofErr w:type="gramStart"/>
       <w:r>
         <w:rPr>
           <w:rFonts w:ascii="Times New Roman" w:hAnsi="Times New Roman" w:cs="Times New Roman"/>
         </w:rPr>
-        <w:t>%}Rules</w:t>
+        <w:t>8</w:t>
       </w:r>
       <w:proofErr w:type="gramEnd"/>
       <w:r>
         <w:rPr>
           <w:rFonts w:ascii="Times New Roman" w:hAnsi="Times New Roman" w:cs="Times New Roman"/>
         </w:rPr>
-        <w:t xml:space="preserve"> 2(b) and 8 of the Uniform Small Claims Rules. Uniform Small Claims Rule 8 provides that “[</w:t>
+        <w:t xml:space="preserve"> of the Uniform Small Claims Rules. Uniform Small Claims Rule 8 provides that “[</w:t>
       </w:r>
       <w:proofErr w:type="spellStart"/>
       <w:r>
@@ -814,29 +802,24 @@
           <w:rFonts w:ascii="Times New Roman" w:hAnsi="Times New Roman" w:cs="Times New Roman"/>
         </w:rPr>
         <w:tab/>
+        <w:t>{</w:t>
       </w:r>
       <w:proofErr w:type="gramStart"/>
       <w:r>
         <w:rPr>
           <w:rFonts w:ascii="Times New Roman" w:hAnsi="Times New Roman" w:cs="Times New Roman"/>
         </w:rPr>
-        <w:t xml:space="preserve">{{ </w:t>
+        <w:t xml:space="preserve">{ </w:t>
       </w:r>
       <w:proofErr w:type="spellStart"/>
       <w:r>
         <w:rPr>
           <w:rFonts w:ascii="Times New Roman" w:hAnsi="Times New Roman" w:cs="Times New Roman"/>
         </w:rPr>
-        <w:t>client</w:t>
-      </w:r>
+        <w:t>client.signature</w:t>
+      </w:r>
+      <w:proofErr w:type="spellEnd"/>
       <w:proofErr w:type="gramEnd"/>
-      <w:r>
-        <w:rPr>
-          <w:rFonts w:ascii="Times New Roman" w:hAnsi="Times New Roman" w:cs="Times New Roman"/>
-        </w:rPr>
-        <w:t>.signature</w:t>
-      </w:r>
-      <w:proofErr w:type="spellEnd"/>
       <w:r>
         <w:rPr>
           <w:rFonts w:ascii="Times New Roman" w:hAnsi="Times New Roman" w:cs="Times New Roman"/>
@@ -912,6 +895,7 @@
           </w:placeholder>
           <w:text w:multiLine="1"/>
         </w:sdtPr>
+        <w:sdtEndPr/>
         <w:sdtContent>
           <w:r>
             <w:rPr>
@@ -928,19 +912,19 @@
         </w:rPr>
         <w:br/>
       </w:r>
+      <w:r>
+        <w:t>{</w:t>
+      </w:r>
       <w:proofErr w:type="gramStart"/>
       <w:r>
-        <w:t xml:space="preserve">{{ </w:t>
+        <w:t xml:space="preserve">{ </w:t>
       </w:r>
       <w:proofErr w:type="spellStart"/>
       <w:r>
-        <w:t>client</w:t>
-      </w:r>
+        <w:t>client.address.address</w:t>
+      </w:r>
+      <w:proofErr w:type="spellEnd"/>
       <w:proofErr w:type="gramEnd"/>
-      <w:r>
-        <w:t>.address.address</w:t>
-      </w:r>
-      <w:proofErr w:type="spellEnd"/>
       <w:r>
         <w:t xml:space="preserve"> }}</w:t>
       </w:r>
@@ -958,19 +942,11 @@
         </w:rPr>
       </w:pPr>
       <w:r>
-        <w:t xml:space="preserve">Dated: </w:t>
-      </w:r>
-      <w:proofErr w:type="gramStart"/>
-      <w:r>
-        <w:t xml:space="preserve">{{ </w:t>
+        <w:t xml:space="preserve">Dated: {{ </w:t>
       </w:r>
       <w:proofErr w:type="spellStart"/>
       <w:r>
-        <w:t>format</w:t>
-      </w:r>
-      <w:proofErr w:type="gramEnd"/>
-      <w:r>
-        <w:t>_date</w:t>
+        <w:t>format_date</w:t>
       </w:r>
       <w:proofErr w:type="spellEnd"/>
       <w:r>
@@ -1023,18 +999,22 @@
           </w:placeholder>
           <w:text w:multiLine="1"/>
         </w:sdtPr>
+        <w:sdtEndPr/>
         <w:sdtContent>
+          <w:r>
+            <w:t>{</w:t>
+          </w:r>
           <w:proofErr w:type="gramStart"/>
           <w:r>
-            <w:t xml:space="preserve">{{ </w:t>
+            <w:t xml:space="preserve">{ </w:t>
           </w:r>
           <w:proofErr w:type="spellStart"/>
           <w:r>
-            <w:t>client</w:t>
+            <w:t>client.phone</w:t>
           </w:r>
           <w:proofErr w:type="gramEnd"/>
           <w:r>
-            <w:t>.phone_number</w:t>
+            <w:t>_number</w:t>
           </w:r>
           <w:proofErr w:type="spellEnd"/>
           <w:r>
@@ -1100,10 +1080,7 @@
         <w:tab/>
       </w:r>
     </w:p>
-    <w:p>
-      <w:bookmarkStart w:id="0" w:name="_GoBack"/>
-      <w:bookmarkEnd w:id="0"/>
-    </w:p>
+    <w:p/>
     <w:p/>
     <w:sectPr>
       <w:pgSz w:w="12240" w:h="15840"/>
@@ -1116,7 +1093,7 @@
 </file>
 
 <file path=word/styles.xml><?xml version="1.0" encoding="utf-8"?>
-<w:styles xmlns:mc="http://schemas.openxmlformats.org/markup-compatibility/2006" xmlns:r="http://schemas.openxmlformats.org/officeDocument/2006/relationships" xmlns:w="http://schemas.openxmlformats.org/wordprocessingml/2006/main" xmlns:w14="http://schemas.microsoft.com/office/word/2010/wordml" xmlns:w15="http://schemas.microsoft.com/office/word/2012/wordml" xmlns:w16cid="http://schemas.microsoft.com/office/word/2016/wordml/cid" xmlns:w16se="http://schemas.microsoft.com/office/word/2015/wordml/symex" mc:Ignorable="w14 w15 w16se w16cid">
+<w:styles xmlns:mc="http://schemas.openxmlformats.org/markup-compatibility/2006" xmlns:r="http://schemas.openxmlformats.org/officeDocument/2006/relationships" xmlns:w="http://schemas.openxmlformats.org/wordprocessingml/2006/main" xmlns:w14="http://schemas.microsoft.com/office/word/2010/wordml" xmlns:w15="http://schemas.microsoft.com/office/word/2012/wordml" xmlns:w16se="http://schemas.microsoft.com/office/word/2015/wordml/symex" mc:Ignorable="w14 w15 w16se">
   <w:docDefaults>
     <w:rPrDefault>
       <w:rPr>
@@ -1132,7 +1109,7 @@
       </w:pPr>
     </w:pPrDefault>
   </w:docDefaults>
-  <w:latentStyles w:defLockedState="0" w:defUIPriority="99" w:defSemiHidden="0" w:defUnhideWhenUsed="0" w:defQFormat="0" w:count="375">
+  <w:latentStyles w:defLockedState="0" w:defUIPriority="99" w:defSemiHidden="0" w:defUnhideWhenUsed="0" w:defQFormat="0" w:count="371">
     <w:lsdException w:name="Normal" w:uiPriority="0" w:qFormat="1"/>
     <w:lsdException w:name="heading 1" w:uiPriority="9" w:qFormat="1"/>
     <w:lsdException w:name="heading 2" w:semiHidden="1" w:uiPriority="9" w:unhideWhenUsed="1" w:qFormat="1"/>
@@ -1504,10 +1481,6 @@
     <w:lsdException w:name="List Table 5 Dark Accent 6" w:uiPriority="50"/>
     <w:lsdException w:name="List Table 6 Colorful Accent 6" w:uiPriority="51"/>
     <w:lsdException w:name="List Table 7 Colorful Accent 6" w:uiPriority="52"/>
-    <w:lsdException w:name="Mention" w:semiHidden="1" w:unhideWhenUsed="1"/>
-    <w:lsdException w:name="Smart Hyperlink" w:semiHidden="1" w:unhideWhenUsed="1"/>
-    <w:lsdException w:name="Hashtag" w:semiHidden="1" w:unhideWhenUsed="1"/>
-    <w:lsdException w:name="Unresolved Mention" w:semiHidden="1" w:unhideWhenUsed="1"/>
   </w:latentStyles>
   <w:style w:type="paragraph" w:default="1" w:styleId="Normal">
     <w:name w:val="Normal"/>
@@ -1730,7 +1703,7 @@
 </file>
 
 <file path=word/glossary/document.xml><?xml version="1.0" encoding="utf-8"?>
-<w:glossaryDocument xmlns:wpc="http://schemas.microsoft.com/office/word/2010/wordprocessingCanvas" xmlns:cx="http://schemas.microsoft.com/office/drawing/2014/chartex" xmlns:cx1="http://schemas.microsoft.com/office/drawing/2015/9/8/chartex" xmlns:cx2="http://schemas.microsoft.com/office/drawing/2015/10/21/chartex" xmlns:cx3="http://schemas.microsoft.com/office/drawing/2016/5/9/chartex" xmlns:cx4="http://schemas.microsoft.com/office/drawing/2016/5/10/chartex" xmlns:cx5="http://schemas.microsoft.com/office/drawing/2016/5/11/chartex" xmlns:cx6="http://schemas.microsoft.com/office/drawing/2016/5/12/chartex" xmlns:cx7="http://schemas.microsoft.com/office/drawing/2016/5/13/chartex" xmlns:cx8="http://schemas.microsoft.com/office/drawing/2016/5/14/chartex" xmlns:mc="http://schemas.openxmlformats.org/markup-compatibility/2006" xmlns:aink="http://schemas.microsoft.com/office/drawing/2016/ink" xmlns:am3d="http://schemas.microsoft.com/office/drawing/2017/model3d" xmlns:o="urn:schemas-microsoft-com:office:office" xmlns:r="http://schemas.openxmlformats.org/officeDocument/2006/relationships" xmlns:m="http://schemas.openxmlformats.org/officeDocument/2006/math" xmlns:v="urn:schemas-microsoft-com:vml" xmlns:wp14="http://schemas.microsoft.com/office/word/2010/wordprocessingDrawing" xmlns:wp="http://schemas.openxmlformats.org/drawingml/2006/wordprocessingDrawing" xmlns:w10="urn:schemas-microsoft-com:office:word" xmlns:w="http://schemas.openxmlformats.org/wordprocessingml/2006/main" xmlns:w14="http://schemas.microsoft.com/office/word/2010/wordml" xmlns:w15="http://schemas.microsoft.com/office/word/2012/wordml" xmlns:w16cid="http://schemas.microsoft.com/office/word/2016/wordml/cid" xmlns:w16se="http://schemas.microsoft.com/office/word/2015/wordml/symex" xmlns:wpg="http://schemas.microsoft.com/office/word/2010/wordprocessingGroup" xmlns:wpi="http://schemas.microsoft.com/office/word/2010/wordprocessingInk" xmlns:wne="http://schemas.microsoft.com/office/word/2006/wordml" xmlns:wps="http://schemas.microsoft.com/office/word/2010/wordprocessingShape" mc:Ignorable="w14 w15 w16se w16cid wp14">
+<w:glossaryDocument xmlns:wpc="http://schemas.microsoft.com/office/word/2010/wordprocessingCanvas" xmlns:cx="http://schemas.microsoft.com/office/drawing/2014/chartex" xmlns:cx1="http://schemas.microsoft.com/office/drawing/2015/9/8/chartex" xmlns:mc="http://schemas.openxmlformats.org/markup-compatibility/2006" xmlns:o="urn:schemas-microsoft-com:office:office" xmlns:r="http://schemas.openxmlformats.org/officeDocument/2006/relationships" xmlns:m="http://schemas.openxmlformats.org/officeDocument/2006/math" xmlns:v="urn:schemas-microsoft-com:vml" xmlns:wp14="http://schemas.microsoft.com/office/word/2010/wordprocessingDrawing" xmlns:wp="http://schemas.openxmlformats.org/drawingml/2006/wordprocessingDrawing" xmlns:w10="urn:schemas-microsoft-com:office:word" xmlns:w="http://schemas.openxmlformats.org/wordprocessingml/2006/main" xmlns:w14="http://schemas.microsoft.com/office/word/2010/wordml" xmlns:w15="http://schemas.microsoft.com/office/word/2012/wordml" xmlns:w16se="http://schemas.microsoft.com/office/word/2015/wordml/symex" xmlns:wpg="http://schemas.microsoft.com/office/word/2010/wordprocessingGroup" xmlns:wpi="http://schemas.microsoft.com/office/word/2010/wordprocessingInk" xmlns:wne="http://schemas.microsoft.com/office/word/2006/wordml" xmlns:wps="http://schemas.microsoft.com/office/word/2010/wordprocessingShape" mc:Ignorable="w14 w15 w16se wp14">
   <w:docParts>
     <w:docPart>
       <w:docPartPr>
@@ -1940,7 +1913,7 @@
 </file>
 
 <file path=word/glossary/fontTable.xml><?xml version="1.0" encoding="utf-8"?>
-<w:fonts xmlns:mc="http://schemas.openxmlformats.org/markup-compatibility/2006" xmlns:r="http://schemas.openxmlformats.org/officeDocument/2006/relationships" xmlns:w="http://schemas.openxmlformats.org/wordprocessingml/2006/main" xmlns:w14="http://schemas.microsoft.com/office/word/2010/wordml" xmlns:w15="http://schemas.microsoft.com/office/word/2012/wordml" xmlns:w16cid="http://schemas.microsoft.com/office/word/2016/wordml/cid" xmlns:w16se="http://schemas.microsoft.com/office/word/2015/wordml/symex" mc:Ignorable="w14 w15 w16se w16cid">
+<w:fonts xmlns:mc="http://schemas.openxmlformats.org/markup-compatibility/2006" xmlns:r="http://schemas.openxmlformats.org/officeDocument/2006/relationships" xmlns:w="http://schemas.openxmlformats.org/wordprocessingml/2006/main" xmlns:w14="http://schemas.microsoft.com/office/word/2010/wordml" xmlns:w15="http://schemas.microsoft.com/office/word/2012/wordml" xmlns:w16se="http://schemas.microsoft.com/office/word/2015/wordml/symex" mc:Ignorable="w14 w15 w16se">
   <w:font w:name="Calibri">
     <w:panose1 w:val="020F0502020204030204"/>
     <w:charset w:val="00"/>
@@ -1966,7 +1939,7 @@
 </file>
 
 <file path=word/glossary/settings.xml><?xml version="1.0" encoding="utf-8"?>
-<w:settings xmlns:mc="http://schemas.openxmlformats.org/markup-compatibility/2006" xmlns:o="urn:schemas-microsoft-com:office:office" xmlns:r="http://schemas.openxmlformats.org/officeDocument/2006/relationships" xmlns:m="http://schemas.openxmlformats.org/officeDocument/2006/math" xmlns:v="urn:schemas-microsoft-com:vml" xmlns:w10="urn:schemas-microsoft-com:office:word" xmlns:w="http://schemas.openxmlformats.org/wordprocessingml/2006/main" xmlns:w14="http://schemas.microsoft.com/office/word/2010/wordml" xmlns:w15="http://schemas.microsoft.com/office/word/2012/wordml" xmlns:w16cid="http://schemas.microsoft.com/office/word/2016/wordml/cid" xmlns:w16se="http://schemas.microsoft.com/office/word/2015/wordml/symex" xmlns:sl="http://schemas.openxmlformats.org/schemaLibrary/2006/main" mc:Ignorable="w14 w15 w16se w16cid">
+<w:settings xmlns:mc="http://schemas.openxmlformats.org/markup-compatibility/2006" xmlns:o="urn:schemas-microsoft-com:office:office" xmlns:r="http://schemas.openxmlformats.org/officeDocument/2006/relationships" xmlns:m="http://schemas.openxmlformats.org/officeDocument/2006/math" xmlns:v="urn:schemas-microsoft-com:vml" xmlns:w10="urn:schemas-microsoft-com:office:word" xmlns:w="http://schemas.openxmlformats.org/wordprocessingml/2006/main" xmlns:w14="http://schemas.microsoft.com/office/word/2010/wordml" xmlns:w15="http://schemas.microsoft.com/office/word/2012/wordml" xmlns:w16se="http://schemas.microsoft.com/office/word/2015/wordml/symex" xmlns:sl="http://schemas.openxmlformats.org/schemaLibrary/2006/main" mc:Ignorable="w14 w15 w16se">
   <w:view w:val="normal"/>
   <w:defaultTabStop w:val="720"/>
   <w:characterSpacingControl w:val="doNotCompress"/>
@@ -1977,13 +1950,13 @@
     <w:compatSetting w:name="enableOpenTypeFeatures" w:uri="http://schemas.microsoft.com/office/word" w:val="1"/>
     <w:compatSetting w:name="doNotFlipMirrorIndents" w:uri="http://schemas.microsoft.com/office/word" w:val="1"/>
     <w:compatSetting w:name="differentiateMultirowTableHeaders" w:uri="http://schemas.microsoft.com/office/word" w:val="1"/>
-    <w:compatSetting w:name="useWord2013TrackBottomHyphenation" w:uri="http://schemas.microsoft.com/office/word" w:val="0"/>
   </w:compat>
   <w:rsids>
     <w:rsidRoot w:val="003223AE"/>
     <w:rsid w:val="002B33D2"/>
     <w:rsid w:val="002C286A"/>
     <w:rsid w:val="002F27A4"/>
+    <w:rsid w:val="002F449A"/>
     <w:rsid w:val="003223AE"/>
     <w:rsid w:val="006543B7"/>
     <w:rsid w:val="00B213F1"/>
@@ -2010,7 +1983,7 @@
 </file>
 
 <file path=word/glossary/styles.xml><?xml version="1.0" encoding="utf-8"?>
-<w:styles xmlns:mc="http://schemas.openxmlformats.org/markup-compatibility/2006" xmlns:r="http://schemas.openxmlformats.org/officeDocument/2006/relationships" xmlns:w="http://schemas.openxmlformats.org/wordprocessingml/2006/main" xmlns:w14="http://schemas.microsoft.com/office/word/2010/wordml" xmlns:w15="http://schemas.microsoft.com/office/word/2012/wordml" xmlns:w16cid="http://schemas.microsoft.com/office/word/2016/wordml/cid" xmlns:w16se="http://schemas.microsoft.com/office/word/2015/wordml/symex" mc:Ignorable="w14 w15 w16se w16cid">
+<w:styles xmlns:mc="http://schemas.openxmlformats.org/markup-compatibility/2006" xmlns:r="http://schemas.openxmlformats.org/officeDocument/2006/relationships" xmlns:w="http://schemas.openxmlformats.org/wordprocessingml/2006/main" xmlns:w14="http://schemas.microsoft.com/office/word/2010/wordml" xmlns:w15="http://schemas.microsoft.com/office/word/2012/wordml" xmlns:w16se="http://schemas.microsoft.com/office/word/2015/wordml/symex" mc:Ignorable="w14 w15 w16se">
   <w:docDefaults>
     <w:rPrDefault>
       <w:rPr>
@@ -2026,7 +1999,7 @@
       </w:pPr>
     </w:pPrDefault>
   </w:docDefaults>
-  <w:latentStyles w:defLockedState="0" w:defUIPriority="99" w:defSemiHidden="0" w:defUnhideWhenUsed="0" w:defQFormat="0" w:count="375">
+  <w:latentStyles w:defLockedState="0" w:defUIPriority="99" w:defSemiHidden="0" w:defUnhideWhenUsed="0" w:defQFormat="0" w:count="371">
     <w:lsdException w:name="Normal" w:uiPriority="0" w:qFormat="1"/>
     <w:lsdException w:name="heading 1" w:uiPriority="9" w:qFormat="1"/>
     <w:lsdException w:name="heading 2" w:semiHidden="1" w:uiPriority="9" w:unhideWhenUsed="1" w:qFormat="1"/>
@@ -2398,10 +2371,6 @@
     <w:lsdException w:name="List Table 5 Dark Accent 6" w:uiPriority="50"/>
     <w:lsdException w:name="List Table 6 Colorful Accent 6" w:uiPriority="51"/>
     <w:lsdException w:name="List Table 7 Colorful Accent 6" w:uiPriority="52"/>
-    <w:lsdException w:name="Mention" w:semiHidden="1" w:unhideWhenUsed="1"/>
-    <w:lsdException w:name="Smart Hyperlink" w:semiHidden="1" w:unhideWhenUsed="1"/>
-    <w:lsdException w:name="Hashtag" w:semiHidden="1" w:unhideWhenUsed="1"/>
-    <w:lsdException w:name="Unresolved Mention" w:semiHidden="1" w:unhideWhenUsed="1"/>
   </w:latentStyles>
   <w:style w:type="paragraph" w:default="1" w:styleId="Normal">
     <w:name w:val="Normal"/>
@@ -2501,7 +2470,7 @@
 </file>
 
 <file path=word/glossary/webSettings.xml><?xml version="1.0" encoding="utf-8"?>
-<w:webSettings xmlns:mc="http://schemas.openxmlformats.org/markup-compatibility/2006" xmlns:r="http://schemas.openxmlformats.org/officeDocument/2006/relationships" xmlns:w="http://schemas.openxmlformats.org/wordprocessingml/2006/main" xmlns:w14="http://schemas.microsoft.com/office/word/2010/wordml" xmlns:w15="http://schemas.microsoft.com/office/word/2012/wordml" xmlns:w16cid="http://schemas.microsoft.com/office/word/2016/wordml/cid" xmlns:w16se="http://schemas.microsoft.com/office/word/2015/wordml/symex" mc:Ignorable="w14 w15 w16se w16cid">
+<w:webSettings xmlns:mc="http://schemas.openxmlformats.org/markup-compatibility/2006" xmlns:r="http://schemas.openxmlformats.org/officeDocument/2006/relationships" xmlns:w="http://schemas.openxmlformats.org/wordprocessingml/2006/main" xmlns:w14="http://schemas.microsoft.com/office/word/2010/wordml" xmlns:w15="http://schemas.microsoft.com/office/word/2012/wordml" xmlns:w16se="http://schemas.microsoft.com/office/word/2015/wordml/symex" mc:Ignorable="w14 w15 w16se">
   <w:optimizeForBrowser/>
   <w:allowPNG/>
 </w:webSettings>

</xml_diff>